<commit_message>
last update for report
</commit_message>
<xml_diff>
--- a/results_summary.docx
+++ b/results_summary.docx
@@ -66,7 +66,7 @@
         <w:rPr>
           <w:rtl w:val="0"/>
         </w:rPr>
-        <w:t xml:space="preserve">The AutoMPG data set was a given data set in this project. It was taken from the ScalaTion code base. The shape of the original dataset was 392x8. However, the origin column was dropped because it was categorical. The data was also checked for any columns that had perfect collinearity. While cylinders, displacement, horsepower, and weight had fairly high collinearity, no columns in the  dataset were perfectly collinear so the final input features were the following: cylinders, displacement, horsepower, weight, acceleration, and model_year. The target value in this case was mpg. </w:t>
+        <w:t xml:space="preserve">The AutoMPG data set was a given dataset in this project. It was taken from the ScalaTion code base. The shape of the original dataset was 392x8. However, the origin column was dropped because it was categorical. The data was also checked for any columns that had perfect collinearity. While cylinders, displacement, horsepower, and weight had fairly high collinearity, no columns in the  dataset were perfectly collinear so the final input features were the following: cylinders, displacement, horsepower, weight, acceleration, and model_year. The target value in this case was mpg. </w:t>
       </w:r>
     </w:p>
     <w:p>
@@ -3575,6 +3575,85 @@
           <w:rtl w:val="0"/>
         </w:rPr>
         <w:t xml:space="preserve">There is no need for a faster convergence time, so it is kept as cyclic</w:t>
+      </w:r>
+    </w:p>
+    <w:p>
+      <w:pPr>
+        <w:ind w:left="0" w:firstLine="0"/>
+        <w:rPr>
+          <w:rFonts w:ascii="Roboto" w:cs="Roboto" w:eastAsia="Roboto" w:hAnsi="Roboto"/>
+          <w:color w:val="212529"/>
+          <w:sz w:val="24"/>
+          <w:szCs w:val="24"/>
+          <w:highlight w:val="white"/>
+        </w:rPr>
+      </w:pPr>
+      <w:r>
+        <w:rPr>
+          <w:rFonts w:ascii="Roboto" w:cs="Roboto" w:eastAsia="Roboto" w:hAnsi="Roboto"/>
+          <w:color w:val="212529"/>
+          <w:sz w:val="24"/>
+          <w:szCs w:val="24"/>
+          <w:highlight w:val="white"/>
+          <w:rtl w:val="0"/>
+        </w:rPr>
+        <w:t xml:space="preserve">gplearn</w:t>
+      </w:r>
+    </w:p>
+    <w:p>
+      <w:pPr>
+        <w:numPr>
+          <w:ilvl w:val="0"/>
+          <w:numId w:val="2"/>
+        </w:numPr>
+        <w:ind w:left="720" w:hanging="360"/>
+        <w:rPr>
+          <w:rFonts w:ascii="Roboto" w:cs="Roboto" w:eastAsia="Roboto" w:hAnsi="Roboto"/>
+          <w:color w:val="212529"/>
+          <w:sz w:val="24"/>
+          <w:szCs w:val="24"/>
+          <w:highlight w:val="white"/>
+          <w:u w:val="none"/>
+        </w:rPr>
+      </w:pPr>
+      <w:r>
+        <w:rPr>
+          <w:rFonts w:ascii="Roboto" w:cs="Roboto" w:eastAsia="Roboto" w:hAnsi="Roboto"/>
+          <w:color w:val="212529"/>
+          <w:sz w:val="24"/>
+          <w:szCs w:val="24"/>
+          <w:highlight w:val="white"/>
+          <w:rtl w:val="0"/>
+        </w:rPr>
+        <w:t xml:space="preserve">SymbolicRegressor</w:t>
+      </w:r>
+    </w:p>
+    <w:p>
+      <w:pPr>
+        <w:numPr>
+          <w:ilvl w:val="1"/>
+          <w:numId w:val="2"/>
+        </w:numPr>
+        <w:ind w:left="1440" w:hanging="360"/>
+        <w:rPr>
+          <w:rFonts w:ascii="Roboto" w:cs="Roboto" w:eastAsia="Roboto" w:hAnsi="Roboto"/>
+          <w:color w:val="212529"/>
+          <w:sz w:val="24"/>
+          <w:szCs w:val="24"/>
+          <w:highlight w:val="white"/>
+          <w:u w:val="none"/>
+        </w:rPr>
+      </w:pPr>
+      <w:r>
+        <w:rPr>
+          <w:rFonts w:ascii="Roboto" w:cs="Roboto" w:eastAsia="Roboto" w:hAnsi="Roboto"/>
+          <w:color w:val="212529"/>
+          <w:sz w:val="24"/>
+          <w:szCs w:val="24"/>
+          <w:highlight w:val="white"/>
+          <w:rtl w:val="0"/>
+        </w:rPr>
+        <w:t xml:space="preserve">Everything was kept default because the defaults are closest to how it is implemented in scala</w:t>
       </w:r>
     </w:p>
     <w:sectPr>
@@ -3698,8 +3777,121 @@
       </w:rPr>
     </w:lvl>
   </w:abstractNum>
+  <w:abstractNum w:abstractNumId="2">
+    <w:lvl w:ilvl="0">
+      <w:start w:val="1"/>
+      <w:numFmt w:val="bullet"/>
+      <w:lvlText w:val="●"/>
+      <w:lvlJc w:val="left"/>
+      <w:pPr>
+        <w:ind w:left="720" w:hanging="360"/>
+      </w:pPr>
+      <w:rPr>
+        <w:u w:val="none"/>
+      </w:rPr>
+    </w:lvl>
+    <w:lvl w:ilvl="1">
+      <w:start w:val="1"/>
+      <w:numFmt w:val="bullet"/>
+      <w:lvlText w:val="○"/>
+      <w:lvlJc w:val="left"/>
+      <w:pPr>
+        <w:ind w:left="1440" w:hanging="360"/>
+      </w:pPr>
+      <w:rPr>
+        <w:u w:val="none"/>
+      </w:rPr>
+    </w:lvl>
+    <w:lvl w:ilvl="2">
+      <w:start w:val="1"/>
+      <w:numFmt w:val="bullet"/>
+      <w:lvlText w:val="■"/>
+      <w:lvlJc w:val="left"/>
+      <w:pPr>
+        <w:ind w:left="2160" w:hanging="360"/>
+      </w:pPr>
+      <w:rPr>
+        <w:u w:val="none"/>
+      </w:rPr>
+    </w:lvl>
+    <w:lvl w:ilvl="3">
+      <w:start w:val="1"/>
+      <w:numFmt w:val="bullet"/>
+      <w:lvlText w:val="●"/>
+      <w:lvlJc w:val="left"/>
+      <w:pPr>
+        <w:ind w:left="2880" w:hanging="360"/>
+      </w:pPr>
+      <w:rPr>
+        <w:u w:val="none"/>
+      </w:rPr>
+    </w:lvl>
+    <w:lvl w:ilvl="4">
+      <w:start w:val="1"/>
+      <w:numFmt w:val="bullet"/>
+      <w:lvlText w:val="○"/>
+      <w:lvlJc w:val="left"/>
+      <w:pPr>
+        <w:ind w:left="3600" w:hanging="360"/>
+      </w:pPr>
+      <w:rPr>
+        <w:u w:val="none"/>
+      </w:rPr>
+    </w:lvl>
+    <w:lvl w:ilvl="5">
+      <w:start w:val="1"/>
+      <w:numFmt w:val="bullet"/>
+      <w:lvlText w:val="■"/>
+      <w:lvlJc w:val="left"/>
+      <w:pPr>
+        <w:ind w:left="4320" w:hanging="360"/>
+      </w:pPr>
+      <w:rPr>
+        <w:u w:val="none"/>
+      </w:rPr>
+    </w:lvl>
+    <w:lvl w:ilvl="6">
+      <w:start w:val="1"/>
+      <w:numFmt w:val="bullet"/>
+      <w:lvlText w:val="●"/>
+      <w:lvlJc w:val="left"/>
+      <w:pPr>
+        <w:ind w:left="5040" w:hanging="360"/>
+      </w:pPr>
+      <w:rPr>
+        <w:u w:val="none"/>
+      </w:rPr>
+    </w:lvl>
+    <w:lvl w:ilvl="7">
+      <w:start w:val="1"/>
+      <w:numFmt w:val="bullet"/>
+      <w:lvlText w:val="○"/>
+      <w:lvlJc w:val="left"/>
+      <w:pPr>
+        <w:ind w:left="5760" w:hanging="360"/>
+      </w:pPr>
+      <w:rPr>
+        <w:u w:val="none"/>
+      </w:rPr>
+    </w:lvl>
+    <w:lvl w:ilvl="8">
+      <w:start w:val="1"/>
+      <w:numFmt w:val="bullet"/>
+      <w:lvlText w:val="■"/>
+      <w:lvlJc w:val="left"/>
+      <w:pPr>
+        <w:ind w:left="6480" w:hanging="360"/>
+      </w:pPr>
+      <w:rPr>
+        <w:u w:val="none"/>
+      </w:rPr>
+    </w:lvl>
+  </w:abstractNum>
   <w:num w:numId="1">
     <w:abstractNumId w:val="1"/>
+  </w:num>
+  <w:num w:numId="2">
+    <w:abstractNumId w:val="2"/>
   </w:num>
 </w:numbering>
 </file>

</xml_diff>